<commit_message>
saved my first part log file.
</commit_message>
<xml_diff>
--- a/.md .docx
+++ b/.md .docx
@@ -63,27 +63,40 @@
           <w:sz w:val="32"/>
           <w:szCs w:val="32"/>
         </w:rPr>
-        <w:t xml:space="preserve">Item 1: Your first story, when you learn to push and pull. I want you to submit your story, as well as your </w:t>
-      </w:r>
-      <w:proofErr w:type="spellStart"/>
-      <w:r>
+        <w:t>Item 1: Your first story, when you learn to push and pull. I want you to submit your story, as well as your git log.</w:t>
+      </w:r>
+    </w:p>
+    <w:p>
+      <w:pPr>
+        <w:widowControl w:val="0"/>
+        <w:autoSpaceDE w:val="0"/>
+        <w:autoSpaceDN w:val="0"/>
+        <w:adjustRightInd w:val="0"/>
+        <w:spacing w:line="280" w:lineRule="atLeast"/>
+        <w:rPr>
+          <w:rFonts w:ascii="Helvetica Neue" w:hAnsi="Helvetica Neue" w:cs="Helvetica Neue"/>
+          <w:color w:val="000000"/>
+        </w:rPr>
+      </w:pPr>
+    </w:p>
+    <w:p>
+      <w:pPr>
+        <w:widowControl w:val="0"/>
+        <w:autoSpaceDE w:val="0"/>
+        <w:autoSpaceDN w:val="0"/>
+        <w:adjustRightInd w:val="0"/>
+        <w:spacing w:line="280" w:lineRule="atLeast"/>
         <w:rPr>
           <w:rFonts w:ascii="Helvetica Neue" w:hAnsi="Helvetica Neue" w:cs="Helvetica Neue"/>
           <w:color w:val="222D35"/>
-          <w:sz w:val="32"/>
-          <w:szCs w:val="32"/>
-        </w:rPr>
-        <w:t>git</w:t>
-      </w:r>
-      <w:proofErr w:type="spellEnd"/>
+        </w:rPr>
+      </w:pPr>
       <w:r>
         <w:rPr>
           <w:rFonts w:ascii="Helvetica Neue" w:hAnsi="Helvetica Neue" w:cs="Helvetica Neue"/>
           <w:color w:val="222D35"/>
-          <w:sz w:val="32"/>
-          <w:szCs w:val="32"/>
-        </w:rPr>
-        <w:t xml:space="preserve"> log.</w:t>
+        </w:rPr>
+        <w:t># Answer: It was a long night as Jorge tried to learn code.</w:t>
       </w:r>
     </w:p>
     <w:p>
@@ -102,10 +115,23 @@
     <w:p>
       <w:pPr>
         <w:widowControl w:val="0"/>
-        <w:autoSpaceDE w:val="0"/>
-        <w:autoSpaceDN w:val="0"/>
-        <w:adjustRightInd w:val="0"/>
-        <w:spacing w:line="280" w:lineRule="atLeast"/>
+        <w:tabs>
+          <w:tab w:val="left" w:pos="560"/>
+          <w:tab w:val="left" w:pos="1120"/>
+          <w:tab w:val="left" w:pos="1680"/>
+          <w:tab w:val="left" w:pos="2240"/>
+          <w:tab w:val="left" w:pos="2800"/>
+          <w:tab w:val="left" w:pos="3360"/>
+          <w:tab w:val="left" w:pos="3920"/>
+          <w:tab w:val="left" w:pos="4480"/>
+          <w:tab w:val="left" w:pos="5040"/>
+          <w:tab w:val="left" w:pos="5600"/>
+          <w:tab w:val="left" w:pos="6160"/>
+          <w:tab w:val="left" w:pos="6720"/>
+        </w:tabs>
+        <w:autoSpaceDE w:val="0"/>
+        <w:autoSpaceDN w:val="0"/>
+        <w:adjustRightInd w:val="0"/>
         <w:rPr>
           <w:rFonts w:ascii="Helvetica Neue" w:hAnsi="Helvetica Neue" w:cs="Helvetica Neue"/>
           <w:color w:val="222D35"/>
@@ -116,23 +142,460 @@
           <w:rFonts w:ascii="Helvetica Neue" w:hAnsi="Helvetica Neue" w:cs="Helvetica Neue"/>
           <w:color w:val="222D35"/>
         </w:rPr>
-        <w:t># Answer: It was a long night as Jorge tried to learn code.</w:t>
-      </w:r>
-    </w:p>
-    <w:p>
-      <w:pPr>
-        <w:widowControl w:val="0"/>
-        <w:autoSpaceDE w:val="0"/>
-        <w:autoSpaceDN w:val="0"/>
-        <w:adjustRightInd w:val="0"/>
-        <w:spacing w:line="280" w:lineRule="atLeast"/>
-        <w:rPr>
-          <w:rFonts w:ascii="Helvetica Neue" w:hAnsi="Helvetica Neue" w:cs="Helvetica Neue"/>
-          <w:color w:val="000000"/>
+        <w:t># Git log</w:t>
+      </w:r>
+      <w:r>
+        <w:rPr>
+          <w:rFonts w:ascii="Helvetica Neue" w:hAnsi="Helvetica Neue" w:cs="Helvetica Neue"/>
+          <w:color w:val="222D35"/>
+        </w:rPr>
+        <w:t xml:space="preserve">: </w:t>
+      </w:r>
+    </w:p>
+    <w:p>
+      <w:pPr>
+        <w:widowControl w:val="0"/>
+        <w:tabs>
+          <w:tab w:val="left" w:pos="560"/>
+          <w:tab w:val="left" w:pos="1120"/>
+          <w:tab w:val="left" w:pos="1680"/>
+          <w:tab w:val="left" w:pos="2240"/>
+          <w:tab w:val="left" w:pos="2800"/>
+          <w:tab w:val="left" w:pos="3360"/>
+          <w:tab w:val="left" w:pos="3920"/>
+          <w:tab w:val="left" w:pos="4480"/>
+          <w:tab w:val="left" w:pos="5040"/>
+          <w:tab w:val="left" w:pos="5600"/>
+          <w:tab w:val="left" w:pos="6160"/>
+          <w:tab w:val="left" w:pos="6720"/>
+        </w:tabs>
+        <w:autoSpaceDE w:val="0"/>
+        <w:autoSpaceDN w:val="0"/>
+        <w:adjustRightInd w:val="0"/>
+        <w:rPr>
+          <w:rFonts w:ascii="Helvetica Neue" w:hAnsi="Helvetica Neue" w:cs="Helvetica Neue"/>
+          <w:color w:val="222D35"/>
+        </w:rPr>
+      </w:pPr>
+    </w:p>
+    <w:p>
+      <w:pPr>
+        <w:widowControl w:val="0"/>
+        <w:tabs>
+          <w:tab w:val="left" w:pos="560"/>
+          <w:tab w:val="left" w:pos="1120"/>
+          <w:tab w:val="left" w:pos="1680"/>
+          <w:tab w:val="left" w:pos="2240"/>
+          <w:tab w:val="left" w:pos="2800"/>
+          <w:tab w:val="left" w:pos="3360"/>
+          <w:tab w:val="left" w:pos="3920"/>
+          <w:tab w:val="left" w:pos="4480"/>
+          <w:tab w:val="left" w:pos="5040"/>
+          <w:tab w:val="left" w:pos="5600"/>
+          <w:tab w:val="left" w:pos="6160"/>
+          <w:tab w:val="left" w:pos="6720"/>
+        </w:tabs>
+        <w:autoSpaceDE w:val="0"/>
+        <w:autoSpaceDN w:val="0"/>
+        <w:adjustRightInd w:val="0"/>
+        <w:rPr>
+          <w:rFonts w:ascii="Menlo" w:hAnsi="Menlo" w:cs="Menlo"/>
+          <w:color w:val="000000"/>
+          <w:sz w:val="22"/>
+          <w:szCs w:val="22"/>
         </w:rPr>
       </w:pPr>
       <w:bookmarkStart w:id="0" w:name="_GoBack"/>
       <w:bookmarkEnd w:id="0"/>
+      <w:r>
+        <w:rPr>
+          <w:rFonts w:ascii="Menlo" w:hAnsi="Menlo" w:cs="Menlo"/>
+          <w:color w:val="000000"/>
+          <w:sz w:val="22"/>
+          <w:szCs w:val="22"/>
+        </w:rPr>
+        <w:t>Coopers-MacBook-Pro:CS1HW1JeremyGeorge coopergreen$ git log</w:t>
+      </w:r>
+    </w:p>
+    <w:p>
+      <w:pPr>
+        <w:widowControl w:val="0"/>
+        <w:tabs>
+          <w:tab w:val="left" w:pos="560"/>
+          <w:tab w:val="left" w:pos="1120"/>
+          <w:tab w:val="left" w:pos="1680"/>
+          <w:tab w:val="left" w:pos="2240"/>
+          <w:tab w:val="left" w:pos="2800"/>
+          <w:tab w:val="left" w:pos="3360"/>
+          <w:tab w:val="left" w:pos="3920"/>
+          <w:tab w:val="left" w:pos="4480"/>
+          <w:tab w:val="left" w:pos="5040"/>
+          <w:tab w:val="left" w:pos="5600"/>
+          <w:tab w:val="left" w:pos="6160"/>
+          <w:tab w:val="left" w:pos="6720"/>
+        </w:tabs>
+        <w:autoSpaceDE w:val="0"/>
+        <w:autoSpaceDN w:val="0"/>
+        <w:adjustRightInd w:val="0"/>
+        <w:rPr>
+          <w:rFonts w:ascii="Menlo" w:hAnsi="Menlo" w:cs="Menlo"/>
+          <w:color w:val="000000"/>
+          <w:sz w:val="22"/>
+          <w:szCs w:val="22"/>
+        </w:rPr>
+      </w:pPr>
+      <w:r>
+        <w:rPr>
+          <w:rFonts w:ascii="Menlo" w:hAnsi="Menlo" w:cs="Menlo"/>
+          <w:color w:val="9FA01C"/>
+          <w:sz w:val="22"/>
+          <w:szCs w:val="22"/>
+        </w:rPr>
+        <w:t>commit d4a2fe6dcc53302559398ac6f98b32d140af49da</w:t>
+      </w:r>
+    </w:p>
+    <w:p>
+      <w:pPr>
+        <w:widowControl w:val="0"/>
+        <w:tabs>
+          <w:tab w:val="left" w:pos="560"/>
+          <w:tab w:val="left" w:pos="1120"/>
+          <w:tab w:val="left" w:pos="1680"/>
+          <w:tab w:val="left" w:pos="2240"/>
+          <w:tab w:val="left" w:pos="2800"/>
+          <w:tab w:val="left" w:pos="3360"/>
+          <w:tab w:val="left" w:pos="3920"/>
+          <w:tab w:val="left" w:pos="4480"/>
+          <w:tab w:val="left" w:pos="5040"/>
+          <w:tab w:val="left" w:pos="5600"/>
+          <w:tab w:val="left" w:pos="6160"/>
+          <w:tab w:val="left" w:pos="6720"/>
+        </w:tabs>
+        <w:autoSpaceDE w:val="0"/>
+        <w:autoSpaceDN w:val="0"/>
+        <w:adjustRightInd w:val="0"/>
+        <w:rPr>
+          <w:rFonts w:ascii="Menlo" w:hAnsi="Menlo" w:cs="Menlo"/>
+          <w:color w:val="000000"/>
+          <w:sz w:val="22"/>
+          <w:szCs w:val="22"/>
+        </w:rPr>
+      </w:pPr>
+      <w:r>
+        <w:rPr>
+          <w:rFonts w:ascii="Menlo" w:hAnsi="Menlo" w:cs="Menlo"/>
+          <w:color w:val="000000"/>
+          <w:sz w:val="22"/>
+          <w:szCs w:val="22"/>
+        </w:rPr>
+        <w:t>Author: Cooper Green &lt;coopergreen@Coopers-MacBook-Pro.local&gt;</w:t>
+      </w:r>
+    </w:p>
+    <w:p>
+      <w:pPr>
+        <w:widowControl w:val="0"/>
+        <w:tabs>
+          <w:tab w:val="left" w:pos="560"/>
+          <w:tab w:val="left" w:pos="1120"/>
+          <w:tab w:val="left" w:pos="1680"/>
+          <w:tab w:val="left" w:pos="2240"/>
+          <w:tab w:val="left" w:pos="2800"/>
+          <w:tab w:val="left" w:pos="3360"/>
+          <w:tab w:val="left" w:pos="3920"/>
+          <w:tab w:val="left" w:pos="4480"/>
+          <w:tab w:val="left" w:pos="5040"/>
+          <w:tab w:val="left" w:pos="5600"/>
+          <w:tab w:val="left" w:pos="6160"/>
+          <w:tab w:val="left" w:pos="6720"/>
+        </w:tabs>
+        <w:autoSpaceDE w:val="0"/>
+        <w:autoSpaceDN w:val="0"/>
+        <w:adjustRightInd w:val="0"/>
+        <w:rPr>
+          <w:rFonts w:ascii="Menlo" w:hAnsi="Menlo" w:cs="Menlo"/>
+          <w:color w:val="000000"/>
+          <w:sz w:val="22"/>
+          <w:szCs w:val="22"/>
+        </w:rPr>
+      </w:pPr>
+      <w:r>
+        <w:rPr>
+          <w:rFonts w:ascii="Menlo" w:hAnsi="Menlo" w:cs="Menlo"/>
+          <w:color w:val="000000"/>
+          <w:sz w:val="22"/>
+          <w:szCs w:val="22"/>
+        </w:rPr>
+        <w:t>Date:   Wed Sep 6 18:02:06 2017 -0500</w:t>
+      </w:r>
+    </w:p>
+    <w:p>
+      <w:pPr>
+        <w:widowControl w:val="0"/>
+        <w:tabs>
+          <w:tab w:val="left" w:pos="560"/>
+          <w:tab w:val="left" w:pos="1120"/>
+          <w:tab w:val="left" w:pos="1680"/>
+          <w:tab w:val="left" w:pos="2240"/>
+          <w:tab w:val="left" w:pos="2800"/>
+          <w:tab w:val="left" w:pos="3360"/>
+          <w:tab w:val="left" w:pos="3920"/>
+          <w:tab w:val="left" w:pos="4480"/>
+          <w:tab w:val="left" w:pos="5040"/>
+          <w:tab w:val="left" w:pos="5600"/>
+          <w:tab w:val="left" w:pos="6160"/>
+          <w:tab w:val="left" w:pos="6720"/>
+        </w:tabs>
+        <w:autoSpaceDE w:val="0"/>
+        <w:autoSpaceDN w:val="0"/>
+        <w:adjustRightInd w:val="0"/>
+        <w:rPr>
+          <w:rFonts w:ascii="Menlo" w:hAnsi="Menlo" w:cs="Menlo"/>
+          <w:color w:val="000000"/>
+          <w:sz w:val="22"/>
+          <w:szCs w:val="22"/>
+        </w:rPr>
+      </w:pPr>
+    </w:p>
+    <w:p>
+      <w:pPr>
+        <w:widowControl w:val="0"/>
+        <w:tabs>
+          <w:tab w:val="left" w:pos="560"/>
+          <w:tab w:val="left" w:pos="1120"/>
+          <w:tab w:val="left" w:pos="1680"/>
+          <w:tab w:val="left" w:pos="2240"/>
+          <w:tab w:val="left" w:pos="2800"/>
+          <w:tab w:val="left" w:pos="3360"/>
+          <w:tab w:val="left" w:pos="3920"/>
+          <w:tab w:val="left" w:pos="4480"/>
+          <w:tab w:val="left" w:pos="5040"/>
+          <w:tab w:val="left" w:pos="5600"/>
+          <w:tab w:val="left" w:pos="6160"/>
+          <w:tab w:val="left" w:pos="6720"/>
+        </w:tabs>
+        <w:autoSpaceDE w:val="0"/>
+        <w:autoSpaceDN w:val="0"/>
+        <w:adjustRightInd w:val="0"/>
+        <w:rPr>
+          <w:rFonts w:ascii="Menlo" w:hAnsi="Menlo" w:cs="Menlo"/>
+          <w:color w:val="000000"/>
+          <w:sz w:val="22"/>
+          <w:szCs w:val="22"/>
+        </w:rPr>
+      </w:pPr>
+      <w:r>
+        <w:rPr>
+          <w:rFonts w:ascii="Menlo" w:hAnsi="Menlo" w:cs="Menlo"/>
+          <w:color w:val="000000"/>
+          <w:sz w:val="22"/>
+          <w:szCs w:val="22"/>
+        </w:rPr>
+        <w:t xml:space="preserve">    added a story.</w:t>
+      </w:r>
+    </w:p>
+    <w:p>
+      <w:pPr>
+        <w:widowControl w:val="0"/>
+        <w:tabs>
+          <w:tab w:val="left" w:pos="560"/>
+          <w:tab w:val="left" w:pos="1120"/>
+          <w:tab w:val="left" w:pos="1680"/>
+          <w:tab w:val="left" w:pos="2240"/>
+          <w:tab w:val="left" w:pos="2800"/>
+          <w:tab w:val="left" w:pos="3360"/>
+          <w:tab w:val="left" w:pos="3920"/>
+          <w:tab w:val="left" w:pos="4480"/>
+          <w:tab w:val="left" w:pos="5040"/>
+          <w:tab w:val="left" w:pos="5600"/>
+          <w:tab w:val="left" w:pos="6160"/>
+          <w:tab w:val="left" w:pos="6720"/>
+        </w:tabs>
+        <w:autoSpaceDE w:val="0"/>
+        <w:autoSpaceDN w:val="0"/>
+        <w:adjustRightInd w:val="0"/>
+        <w:rPr>
+          <w:rFonts w:ascii="Menlo" w:hAnsi="Menlo" w:cs="Menlo"/>
+          <w:color w:val="000000"/>
+          <w:sz w:val="22"/>
+          <w:szCs w:val="22"/>
+        </w:rPr>
+      </w:pPr>
+    </w:p>
+    <w:p>
+      <w:pPr>
+        <w:widowControl w:val="0"/>
+        <w:tabs>
+          <w:tab w:val="left" w:pos="560"/>
+          <w:tab w:val="left" w:pos="1120"/>
+          <w:tab w:val="left" w:pos="1680"/>
+          <w:tab w:val="left" w:pos="2240"/>
+          <w:tab w:val="left" w:pos="2800"/>
+          <w:tab w:val="left" w:pos="3360"/>
+          <w:tab w:val="left" w:pos="3920"/>
+          <w:tab w:val="left" w:pos="4480"/>
+          <w:tab w:val="left" w:pos="5040"/>
+          <w:tab w:val="left" w:pos="5600"/>
+          <w:tab w:val="left" w:pos="6160"/>
+          <w:tab w:val="left" w:pos="6720"/>
+        </w:tabs>
+        <w:autoSpaceDE w:val="0"/>
+        <w:autoSpaceDN w:val="0"/>
+        <w:adjustRightInd w:val="0"/>
+        <w:rPr>
+          <w:rFonts w:ascii="Menlo" w:hAnsi="Menlo" w:cs="Menlo"/>
+          <w:color w:val="000000"/>
+          <w:sz w:val="22"/>
+          <w:szCs w:val="22"/>
+        </w:rPr>
+      </w:pPr>
+      <w:r>
+        <w:rPr>
+          <w:rFonts w:ascii="Menlo" w:hAnsi="Menlo" w:cs="Menlo"/>
+          <w:color w:val="9FA01C"/>
+          <w:sz w:val="22"/>
+          <w:szCs w:val="22"/>
+        </w:rPr>
+        <w:t>commit a23c220c8133432dfc96b8184027f98a27749a75</w:t>
+      </w:r>
+    </w:p>
+    <w:p>
+      <w:pPr>
+        <w:widowControl w:val="0"/>
+        <w:tabs>
+          <w:tab w:val="left" w:pos="560"/>
+          <w:tab w:val="left" w:pos="1120"/>
+          <w:tab w:val="left" w:pos="1680"/>
+          <w:tab w:val="left" w:pos="2240"/>
+          <w:tab w:val="left" w:pos="2800"/>
+          <w:tab w:val="left" w:pos="3360"/>
+          <w:tab w:val="left" w:pos="3920"/>
+          <w:tab w:val="left" w:pos="4480"/>
+          <w:tab w:val="left" w:pos="5040"/>
+          <w:tab w:val="left" w:pos="5600"/>
+          <w:tab w:val="left" w:pos="6160"/>
+          <w:tab w:val="left" w:pos="6720"/>
+        </w:tabs>
+        <w:autoSpaceDE w:val="0"/>
+        <w:autoSpaceDN w:val="0"/>
+        <w:adjustRightInd w:val="0"/>
+        <w:rPr>
+          <w:rFonts w:ascii="Menlo" w:hAnsi="Menlo" w:cs="Menlo"/>
+          <w:color w:val="000000"/>
+          <w:sz w:val="22"/>
+          <w:szCs w:val="22"/>
+        </w:rPr>
+      </w:pPr>
+      <w:r>
+        <w:rPr>
+          <w:rFonts w:ascii="Menlo" w:hAnsi="Menlo" w:cs="Menlo"/>
+          <w:color w:val="000000"/>
+          <w:sz w:val="22"/>
+          <w:szCs w:val="22"/>
+        </w:rPr>
+        <w:t>Author: Cooper Green &lt;coopergreen@Coopers-MacBook-Pro.local&gt;</w:t>
+      </w:r>
+    </w:p>
+    <w:p>
+      <w:pPr>
+        <w:widowControl w:val="0"/>
+        <w:tabs>
+          <w:tab w:val="left" w:pos="560"/>
+          <w:tab w:val="left" w:pos="1120"/>
+          <w:tab w:val="left" w:pos="1680"/>
+          <w:tab w:val="left" w:pos="2240"/>
+          <w:tab w:val="left" w:pos="2800"/>
+          <w:tab w:val="left" w:pos="3360"/>
+          <w:tab w:val="left" w:pos="3920"/>
+          <w:tab w:val="left" w:pos="4480"/>
+          <w:tab w:val="left" w:pos="5040"/>
+          <w:tab w:val="left" w:pos="5600"/>
+          <w:tab w:val="left" w:pos="6160"/>
+          <w:tab w:val="left" w:pos="6720"/>
+        </w:tabs>
+        <w:autoSpaceDE w:val="0"/>
+        <w:autoSpaceDN w:val="0"/>
+        <w:adjustRightInd w:val="0"/>
+        <w:rPr>
+          <w:rFonts w:ascii="Menlo" w:hAnsi="Menlo" w:cs="Menlo"/>
+          <w:color w:val="000000"/>
+          <w:sz w:val="22"/>
+          <w:szCs w:val="22"/>
+        </w:rPr>
+      </w:pPr>
+      <w:r>
+        <w:rPr>
+          <w:rFonts w:ascii="Menlo" w:hAnsi="Menlo" w:cs="Menlo"/>
+          <w:color w:val="000000"/>
+          <w:sz w:val="22"/>
+          <w:szCs w:val="22"/>
+        </w:rPr>
+        <w:t>Date:   Wed Sep 6 17:44:35 2017 -0500</w:t>
+      </w:r>
+    </w:p>
+    <w:p>
+      <w:pPr>
+        <w:widowControl w:val="0"/>
+        <w:tabs>
+          <w:tab w:val="left" w:pos="560"/>
+          <w:tab w:val="left" w:pos="1120"/>
+          <w:tab w:val="left" w:pos="1680"/>
+          <w:tab w:val="left" w:pos="2240"/>
+          <w:tab w:val="left" w:pos="2800"/>
+          <w:tab w:val="left" w:pos="3360"/>
+          <w:tab w:val="left" w:pos="3920"/>
+          <w:tab w:val="left" w:pos="4480"/>
+          <w:tab w:val="left" w:pos="5040"/>
+          <w:tab w:val="left" w:pos="5600"/>
+          <w:tab w:val="left" w:pos="6160"/>
+          <w:tab w:val="left" w:pos="6720"/>
+        </w:tabs>
+        <w:autoSpaceDE w:val="0"/>
+        <w:autoSpaceDN w:val="0"/>
+        <w:adjustRightInd w:val="0"/>
+        <w:rPr>
+          <w:rFonts w:ascii="Menlo" w:hAnsi="Menlo" w:cs="Menlo"/>
+          <w:color w:val="000000"/>
+          <w:sz w:val="22"/>
+          <w:szCs w:val="22"/>
+        </w:rPr>
+      </w:pPr>
+    </w:p>
+    <w:p>
+      <w:pPr>
+        <w:widowControl w:val="0"/>
+        <w:tabs>
+          <w:tab w:val="left" w:pos="560"/>
+          <w:tab w:val="left" w:pos="1120"/>
+          <w:tab w:val="left" w:pos="1680"/>
+          <w:tab w:val="left" w:pos="2240"/>
+          <w:tab w:val="left" w:pos="2800"/>
+          <w:tab w:val="left" w:pos="3360"/>
+          <w:tab w:val="left" w:pos="3920"/>
+          <w:tab w:val="left" w:pos="4480"/>
+          <w:tab w:val="left" w:pos="5040"/>
+          <w:tab w:val="left" w:pos="5600"/>
+          <w:tab w:val="left" w:pos="6160"/>
+          <w:tab w:val="left" w:pos="6720"/>
+        </w:tabs>
+        <w:autoSpaceDE w:val="0"/>
+        <w:autoSpaceDN w:val="0"/>
+        <w:adjustRightInd w:val="0"/>
+        <w:rPr>
+          <w:rFonts w:ascii="Menlo" w:hAnsi="Menlo" w:cs="Menlo"/>
+          <w:color w:val="000000"/>
+          <w:sz w:val="22"/>
+          <w:szCs w:val="22"/>
+        </w:rPr>
+      </w:pPr>
+      <w:r>
+        <w:rPr>
+          <w:rFonts w:ascii="Menlo" w:hAnsi="Menlo" w:cs="Menlo"/>
+          <w:color w:val="000000"/>
+          <w:sz w:val="22"/>
+          <w:szCs w:val="22"/>
+        </w:rPr>
+        <w:t xml:space="preserve">    first commit</w:t>
+      </w:r>
     </w:p>
     <w:p>
       <w:pPr>
@@ -148,26 +611,12 @@
       </w:pPr>
       <w:r>
         <w:rPr>
-          <w:rFonts w:ascii="Helvetica Neue" w:hAnsi="Helvetica Neue" w:cs="Helvetica Neue"/>
-          <w:color w:val="222D35"/>
-        </w:rPr>
-        <w:t xml:space="preserve"># </w:t>
-      </w:r>
-      <w:proofErr w:type="spellStart"/>
-      <w:r>
-        <w:rPr>
-          <w:rFonts w:ascii="Helvetica Neue" w:hAnsi="Helvetica Neue" w:cs="Helvetica Neue"/>
-          <w:color w:val="222D35"/>
-        </w:rPr>
-        <w:t>Git</w:t>
-      </w:r>
-      <w:proofErr w:type="spellEnd"/>
-      <w:r>
-        <w:rPr>
-          <w:rFonts w:ascii="Helvetica Neue" w:hAnsi="Helvetica Neue" w:cs="Helvetica Neue"/>
-          <w:color w:val="222D35"/>
-        </w:rPr>
-        <w:t xml:space="preserve"> log</w:t>
+          <w:rFonts w:ascii="Menlo" w:hAnsi="Menlo" w:cs="Menlo"/>
+          <w:color w:val="000000"/>
+          <w:sz w:val="22"/>
+          <w:szCs w:val="22"/>
+        </w:rPr>
+        <w:t>Coopers-MacBook-Pro:CS1HW1JeremyGeorge coopergreen$</w:t>
       </w:r>
     </w:p>
     <w:p/>

</xml_diff>